<commit_message>
Added context drawing and subsystem diagram
</commit_message>
<xml_diff>
--- a/Project Analysis.docx
+++ b/Project Analysis.docx
@@ -11,6 +11,62 @@
           <w:szCs w:val="24"/>
         </w:rPr>
       </w:pPr>
+      <w:r>
+        <w:rPr>
+          <w:rFonts w:ascii="Times New Roman" w:hAnsi="Times New Roman" w:cs="Times New Roman"/>
+          <w:noProof/>
+          <w:sz w:val="24"/>
+          <w:szCs w:val="24"/>
+        </w:rPr>
+        <w:drawing>
+          <wp:inline distT="0" distB="0" distL="0" distR="0" wp14:anchorId="6D871937" wp14:editId="2525F104">
+            <wp:extent cx="4107180" cy="3573780"/>
+            <wp:effectExtent l="0" t="0" r="7620" b="7620"/>
+            <wp:docPr id="1" name="Picture 1"/>
+            <wp:cNvGraphicFramePr>
+              <a:graphicFrameLocks xmlns:a="http://schemas.openxmlformats.org/drawingml/2006/main" noChangeAspect="1"/>
+            </wp:cNvGraphicFramePr>
+            <a:graphic xmlns:a="http://schemas.openxmlformats.org/drawingml/2006/main">
+              <a:graphicData uri="http://schemas.openxmlformats.org/drawingml/2006/picture">
+                <pic:pic xmlns:pic="http://schemas.openxmlformats.org/drawingml/2006/picture">
+                  <pic:nvPicPr>
+                    <pic:cNvPr id="0" name="Picture 1"/>
+                    <pic:cNvPicPr>
+                      <a:picLocks noChangeAspect="1" noChangeArrowheads="1"/>
+                    </pic:cNvPicPr>
+                  </pic:nvPicPr>
+                  <pic:blipFill>
+                    <a:blip r:embed="rId5">
+                      <a:extLst>
+                        <a:ext uri="{28A0092B-C50C-407E-A947-70E740481C1C}">
+                          <a14:useLocalDpi xmlns:a14="http://schemas.microsoft.com/office/drawing/2010/main" val="0"/>
+                        </a:ext>
+                      </a:extLst>
+                    </a:blip>
+                    <a:srcRect/>
+                    <a:stretch>
+                      <a:fillRect/>
+                    </a:stretch>
+                  </pic:blipFill>
+                  <pic:spPr bwMode="auto">
+                    <a:xfrm>
+                      <a:off x="0" y="0"/>
+                      <a:ext cx="4107180" cy="3573780"/>
+                    </a:xfrm>
+                    <a:prstGeom prst="rect">
+                      <a:avLst/>
+                    </a:prstGeom>
+                    <a:noFill/>
+                    <a:ln>
+                      <a:noFill/>
+                    </a:ln>
+                  </pic:spPr>
+                </pic:pic>
+              </a:graphicData>
+            </a:graphic>
+          </wp:inline>
+        </w:drawing>
+      </w:r>
     </w:p>
     <w:p>
       <w:pPr>
@@ -340,7 +396,6 @@
           <w:sz w:val="24"/>
           <w:szCs w:val="24"/>
         </w:rPr>
-        <w:lastRenderedPageBreak/>
         <w:t>Input Data</w:t>
       </w:r>
     </w:p>
@@ -604,6 +659,7 @@
         </w:rPr>
         <w:t xml:space="preserve">Withdraw </w:t>
       </w:r>
+      <w:proofErr w:type="gramStart"/>
       <w:r>
         <w:rPr>
           <w:rFonts w:ascii="Times New Roman" w:hAnsi="Times New Roman" w:cs="Times New Roman"/>
@@ -612,6 +668,7 @@
         </w:rPr>
         <w:t>amount</w:t>
       </w:r>
+      <w:proofErr w:type="gramEnd"/>
     </w:p>
     <w:p>
       <w:pPr>
@@ -861,8 +918,18 @@
           <w:sz w:val="24"/>
           <w:szCs w:val="24"/>
         </w:rPr>
-        <w:t>Interest earned</w:t>
-      </w:r>
+        <w:t xml:space="preserve">Interest </w:t>
+      </w:r>
+      <w:proofErr w:type="gramStart"/>
+      <w:r>
+        <w:rPr>
+          <w:rFonts w:ascii="Times New Roman" w:hAnsi="Times New Roman" w:cs="Times New Roman"/>
+          <w:sz w:val="24"/>
+          <w:szCs w:val="24"/>
+        </w:rPr>
+        <w:t>earned</w:t>
+      </w:r>
+      <w:proofErr w:type="gramEnd"/>
     </w:p>
     <w:p>
       <w:pPr>
@@ -905,13 +972,23 @@
           <w:szCs w:val="24"/>
         </w:rPr>
       </w:pPr>
-      <w:r>
-        <w:rPr>
-          <w:rFonts w:ascii="Times New Roman" w:hAnsi="Times New Roman" w:cs="Times New Roman"/>
-          <w:sz w:val="24"/>
-          <w:szCs w:val="24"/>
-        </w:rPr>
-        <w:t>Negative withdraw or transfer</w:t>
+      <w:proofErr w:type="gramStart"/>
+      <w:r>
+        <w:rPr>
+          <w:rFonts w:ascii="Times New Roman" w:hAnsi="Times New Roman" w:cs="Times New Roman"/>
+          <w:sz w:val="24"/>
+          <w:szCs w:val="24"/>
+        </w:rPr>
+        <w:t>Negative</w:t>
+      </w:r>
+      <w:proofErr w:type="gramEnd"/>
+      <w:r>
+        <w:rPr>
+          <w:rFonts w:ascii="Times New Roman" w:hAnsi="Times New Roman" w:cs="Times New Roman"/>
+          <w:sz w:val="24"/>
+          <w:szCs w:val="24"/>
+        </w:rPr>
+        <w:t xml:space="preserve"> withdraw or transfer</w:t>
       </w:r>
     </w:p>
     <w:p>
@@ -958,6 +1035,7 @@
           <w:sz w:val="24"/>
           <w:szCs w:val="24"/>
         </w:rPr>
+        <w:lastRenderedPageBreak/>
         <w:t>Data Processing</w:t>
       </w:r>
     </w:p>
@@ -1008,8 +1086,18 @@
           <w:sz w:val="24"/>
           <w:szCs w:val="24"/>
         </w:rPr>
-        <w:t>Write new account record to database if successful</w:t>
-      </w:r>
+        <w:t xml:space="preserve">Write new account record to database if </w:t>
+      </w:r>
+      <w:proofErr w:type="gramStart"/>
+      <w:r>
+        <w:rPr>
+          <w:rFonts w:ascii="Times New Roman" w:hAnsi="Times New Roman" w:cs="Times New Roman"/>
+          <w:sz w:val="24"/>
+          <w:szCs w:val="24"/>
+        </w:rPr>
+        <w:t>successful</w:t>
+      </w:r>
+      <w:proofErr w:type="gramEnd"/>
     </w:p>
     <w:p>
       <w:pPr>
@@ -1033,8 +1121,18 @@
           <w:sz w:val="24"/>
           <w:szCs w:val="24"/>
         </w:rPr>
-        <w:t>Display registration failure if user ID or email collides with existing accounts</w:t>
-      </w:r>
+        <w:t xml:space="preserve">Display registration failure if user ID or email collides with existing </w:t>
+      </w:r>
+      <w:proofErr w:type="gramStart"/>
+      <w:r>
+        <w:rPr>
+          <w:rFonts w:ascii="Times New Roman" w:hAnsi="Times New Roman" w:cs="Times New Roman"/>
+          <w:sz w:val="24"/>
+          <w:szCs w:val="24"/>
+        </w:rPr>
+        <w:t>accounts</w:t>
+      </w:r>
+      <w:proofErr w:type="gramEnd"/>
     </w:p>
     <w:p>
       <w:pPr>
@@ -1058,8 +1156,18 @@
           <w:sz w:val="24"/>
           <w:szCs w:val="24"/>
         </w:rPr>
-        <w:t>Display registration failure if password fails to meet complexity criteria</w:t>
-      </w:r>
+        <w:t xml:space="preserve">Display registration failure if password fails to meet complexity </w:t>
+      </w:r>
+      <w:proofErr w:type="gramStart"/>
+      <w:r>
+        <w:rPr>
+          <w:rFonts w:ascii="Times New Roman" w:hAnsi="Times New Roman" w:cs="Times New Roman"/>
+          <w:sz w:val="24"/>
+          <w:szCs w:val="24"/>
+        </w:rPr>
+        <w:t>criteria</w:t>
+      </w:r>
+      <w:proofErr w:type="gramEnd"/>
     </w:p>
     <w:p>
       <w:pPr>
@@ -1083,8 +1191,18 @@
           <w:sz w:val="24"/>
           <w:szCs w:val="24"/>
         </w:rPr>
-        <w:t>Display registration success if registered</w:t>
-      </w:r>
+        <w:t xml:space="preserve">Display registration success if </w:t>
+      </w:r>
+      <w:proofErr w:type="gramStart"/>
+      <w:r>
+        <w:rPr>
+          <w:rFonts w:ascii="Times New Roman" w:hAnsi="Times New Roman" w:cs="Times New Roman"/>
+          <w:sz w:val="24"/>
+          <w:szCs w:val="24"/>
+        </w:rPr>
+        <w:t>registered</w:t>
+      </w:r>
+      <w:proofErr w:type="gramEnd"/>
     </w:p>
     <w:p>
       <w:pPr>
@@ -1108,8 +1226,18 @@
           <w:sz w:val="24"/>
           <w:szCs w:val="24"/>
         </w:rPr>
-        <w:t>Authenticate logon user ID and password hash against registered accounts</w:t>
-      </w:r>
+        <w:t xml:space="preserve">Authenticate logon user ID and password hash against registered </w:t>
+      </w:r>
+      <w:proofErr w:type="gramStart"/>
+      <w:r>
+        <w:rPr>
+          <w:rFonts w:ascii="Times New Roman" w:hAnsi="Times New Roman" w:cs="Times New Roman"/>
+          <w:sz w:val="24"/>
+          <w:szCs w:val="24"/>
+        </w:rPr>
+        <w:t>accounts</w:t>
+      </w:r>
+      <w:proofErr w:type="gramEnd"/>
     </w:p>
     <w:p>
       <w:pPr>
@@ -1133,8 +1261,18 @@
           <w:sz w:val="24"/>
           <w:szCs w:val="24"/>
         </w:rPr>
-        <w:t>Display logon failure if user ID or password hash does not match</w:t>
-      </w:r>
+        <w:t xml:space="preserve">Display logon failure if user ID or password hash does not </w:t>
+      </w:r>
+      <w:proofErr w:type="gramStart"/>
+      <w:r>
+        <w:rPr>
+          <w:rFonts w:ascii="Times New Roman" w:hAnsi="Times New Roman" w:cs="Times New Roman"/>
+          <w:sz w:val="24"/>
+          <w:szCs w:val="24"/>
+        </w:rPr>
+        <w:t>match</w:t>
+      </w:r>
+      <w:proofErr w:type="gramEnd"/>
     </w:p>
     <w:p>
       <w:pPr>
@@ -1158,8 +1296,18 @@
           <w:sz w:val="24"/>
           <w:szCs w:val="24"/>
         </w:rPr>
-        <w:t>Display logon success if matched</w:t>
-      </w:r>
+        <w:t xml:space="preserve">Display logon success if </w:t>
+      </w:r>
+      <w:proofErr w:type="gramStart"/>
+      <w:r>
+        <w:rPr>
+          <w:rFonts w:ascii="Times New Roman" w:hAnsi="Times New Roman" w:cs="Times New Roman"/>
+          <w:sz w:val="24"/>
+          <w:szCs w:val="24"/>
+        </w:rPr>
+        <w:t>matched</w:t>
+      </w:r>
+      <w:proofErr w:type="gramEnd"/>
     </w:p>
     <w:p>
       <w:pPr>
@@ -1260,6 +1408,7 @@
         </w:rPr>
         <w:t xml:space="preserve">Trigger execution based on user </w:t>
       </w:r>
+      <w:proofErr w:type="gramStart"/>
       <w:r>
         <w:rPr>
           <w:rFonts w:ascii="Times New Roman" w:hAnsi="Times New Roman" w:cs="Times New Roman"/>
@@ -1268,6 +1417,7 @@
         </w:rPr>
         <w:t>confirmation</w:t>
       </w:r>
+      <w:proofErr w:type="gramEnd"/>
     </w:p>
     <w:p>
       <w:pPr>
@@ -1291,8 +1441,18 @@
           <w:sz w:val="24"/>
           <w:szCs w:val="24"/>
         </w:rPr>
-        <w:t>Increase or decrease account by user input value for deposit or withdrawal respectively</w:t>
-      </w:r>
+        <w:t xml:space="preserve">Increase or decrease account by user input value for deposit or withdrawal </w:t>
+      </w:r>
+      <w:proofErr w:type="gramStart"/>
+      <w:r>
+        <w:rPr>
+          <w:rFonts w:ascii="Times New Roman" w:hAnsi="Times New Roman" w:cs="Times New Roman"/>
+          <w:sz w:val="24"/>
+          <w:szCs w:val="24"/>
+        </w:rPr>
+        <w:t>respectively</w:t>
+      </w:r>
+      <w:proofErr w:type="gramEnd"/>
     </w:p>
     <w:p>
       <w:pPr>
@@ -1316,9 +1476,18 @@
           <w:sz w:val="24"/>
           <w:szCs w:val="24"/>
         </w:rPr>
-        <w:lastRenderedPageBreak/>
-        <w:t>Increase one account and decrease other account by user input value for transfer transaction</w:t>
-      </w:r>
+        <w:t xml:space="preserve">Increase one account and decrease other account by user input value for transfer </w:t>
+      </w:r>
+      <w:proofErr w:type="gramStart"/>
+      <w:r>
+        <w:rPr>
+          <w:rFonts w:ascii="Times New Roman" w:hAnsi="Times New Roman" w:cs="Times New Roman"/>
+          <w:sz w:val="24"/>
+          <w:szCs w:val="24"/>
+        </w:rPr>
+        <w:t>transaction</w:t>
+      </w:r>
+      <w:proofErr w:type="gramEnd"/>
     </w:p>
     <w:p>
       <w:pPr>
@@ -1342,8 +1511,18 @@
           <w:sz w:val="24"/>
           <w:szCs w:val="24"/>
         </w:rPr>
-        <w:t>Retrieve balance of accounts and interest percentage and earnings for account status</w:t>
-      </w:r>
+        <w:t xml:space="preserve">Retrieve balance of accounts and interest percentage and earnings for account </w:t>
+      </w:r>
+      <w:proofErr w:type="gramStart"/>
+      <w:r>
+        <w:rPr>
+          <w:rFonts w:ascii="Times New Roman" w:hAnsi="Times New Roman" w:cs="Times New Roman"/>
+          <w:sz w:val="24"/>
+          <w:szCs w:val="24"/>
+        </w:rPr>
+        <w:t>status</w:t>
+      </w:r>
+      <w:proofErr w:type="gramEnd"/>
     </w:p>
     <w:p>
       <w:pPr>
@@ -1367,8 +1546,18 @@
           <w:sz w:val="24"/>
           <w:szCs w:val="24"/>
         </w:rPr>
-        <w:t>Display resulting balances or requested information to user with transaction confirmation</w:t>
-      </w:r>
+        <w:t xml:space="preserve">Display resulting balances or requested information to user with transaction </w:t>
+      </w:r>
+      <w:proofErr w:type="gramStart"/>
+      <w:r>
+        <w:rPr>
+          <w:rFonts w:ascii="Times New Roman" w:hAnsi="Times New Roman" w:cs="Times New Roman"/>
+          <w:sz w:val="24"/>
+          <w:szCs w:val="24"/>
+        </w:rPr>
+        <w:t>confirmation</w:t>
+      </w:r>
+      <w:proofErr w:type="gramEnd"/>
     </w:p>
     <w:p>
       <w:pPr>
@@ -1392,8 +1581,18 @@
           <w:sz w:val="24"/>
           <w:szCs w:val="24"/>
         </w:rPr>
-        <w:t>Display alert for requested value resulting in overdrawn account, prompt for confirmation or cancellation</w:t>
-      </w:r>
+        <w:t xml:space="preserve">Display alert for requested value resulting in overdrawn account, prompt for confirmation or </w:t>
+      </w:r>
+      <w:proofErr w:type="gramStart"/>
+      <w:r>
+        <w:rPr>
+          <w:rFonts w:ascii="Times New Roman" w:hAnsi="Times New Roman" w:cs="Times New Roman"/>
+          <w:sz w:val="24"/>
+          <w:szCs w:val="24"/>
+        </w:rPr>
+        <w:t>cancellation</w:t>
+      </w:r>
+      <w:proofErr w:type="gramEnd"/>
     </w:p>
     <w:p>
       <w:pPr>
@@ -1417,8 +1616,18 @@
           <w:sz w:val="24"/>
           <w:szCs w:val="24"/>
         </w:rPr>
-        <w:t>Continue with transaction if confirmed</w:t>
-      </w:r>
+        <w:t xml:space="preserve">Continue with transaction if </w:t>
+      </w:r>
+      <w:proofErr w:type="gramStart"/>
+      <w:r>
+        <w:rPr>
+          <w:rFonts w:ascii="Times New Roman" w:hAnsi="Times New Roman" w:cs="Times New Roman"/>
+          <w:sz w:val="24"/>
+          <w:szCs w:val="24"/>
+        </w:rPr>
+        <w:t>confirmed</w:t>
+      </w:r>
+      <w:proofErr w:type="gramEnd"/>
     </w:p>
     <w:p>
       <w:pPr>
@@ -1465,6 +1674,58 @@
           <w:szCs w:val="24"/>
         </w:rPr>
       </w:pPr>
+      <w:r>
+        <w:rPr>
+          <w:rFonts w:ascii="Times New Roman" w:hAnsi="Times New Roman" w:cs="Times New Roman"/>
+          <w:b/>
+          <w:bCs/>
+          <w:noProof/>
+          <w:sz w:val="24"/>
+          <w:szCs w:val="24"/>
+        </w:rPr>
+        <w:lastRenderedPageBreak/>
+        <w:drawing>
+          <wp:inline distT="0" distB="0" distL="0" distR="0" wp14:anchorId="6FE22388" wp14:editId="7A86173D">
+            <wp:extent cx="4105275" cy="3571875"/>
+            <wp:effectExtent l="0" t="0" r="9525" b="9525"/>
+            <wp:docPr id="2" name="Picture 2" descr="Diagram&#10;&#10;Description automatically generated"/>
+            <wp:cNvGraphicFramePr>
+              <a:graphicFrameLocks xmlns:a="http://schemas.openxmlformats.org/drawingml/2006/main" noChangeAspect="1"/>
+            </wp:cNvGraphicFramePr>
+            <a:graphic xmlns:a="http://schemas.openxmlformats.org/drawingml/2006/main">
+              <a:graphicData uri="http://schemas.openxmlformats.org/drawingml/2006/picture">
+                <pic:pic xmlns:pic="http://schemas.openxmlformats.org/drawingml/2006/picture">
+                  <pic:nvPicPr>
+                    <pic:cNvPr id="2" name="Picture 2" descr="Diagram&#10;&#10;Description automatically generated"/>
+                    <pic:cNvPicPr/>
+                  </pic:nvPicPr>
+                  <pic:blipFill>
+                    <a:blip r:embed="rId5">
+                      <a:extLst>
+                        <a:ext uri="{28A0092B-C50C-407E-A947-70E740481C1C}">
+                          <a14:useLocalDpi xmlns:a14="http://schemas.microsoft.com/office/drawing/2010/main" val="0"/>
+                        </a:ext>
+                      </a:extLst>
+                    </a:blip>
+                    <a:stretch>
+                      <a:fillRect/>
+                    </a:stretch>
+                  </pic:blipFill>
+                  <pic:spPr>
+                    <a:xfrm>
+                      <a:off x="0" y="0"/>
+                      <a:ext cx="4105275" cy="3571875"/>
+                    </a:xfrm>
+                    <a:prstGeom prst="rect">
+                      <a:avLst/>
+                    </a:prstGeom>
+                  </pic:spPr>
+                </pic:pic>
+              </a:graphicData>
+            </a:graphic>
+          </wp:inline>
+        </w:drawing>
+      </w:r>
     </w:p>
     <w:p>
       <w:pPr>
@@ -1499,6 +1760,58 @@
           <w:szCs w:val="24"/>
         </w:rPr>
       </w:pPr>
+      <w:r>
+        <w:rPr>
+          <w:rFonts w:ascii="Times New Roman" w:hAnsi="Times New Roman" w:cs="Times New Roman"/>
+          <w:b/>
+          <w:bCs/>
+          <w:noProof/>
+          <w:sz w:val="24"/>
+          <w:szCs w:val="24"/>
+        </w:rPr>
+        <w:lastRenderedPageBreak/>
+        <w:drawing>
+          <wp:inline distT="0" distB="0" distL="0" distR="0" wp14:anchorId="010C15C5" wp14:editId="7ECAD1BA">
+            <wp:extent cx="5943600" cy="5481955"/>
+            <wp:effectExtent l="0" t="0" r="0" b="4445"/>
+            <wp:docPr id="3" name="Picture 3" descr="Diagram, schematic&#10;&#10;Description automatically generated"/>
+            <wp:cNvGraphicFramePr>
+              <a:graphicFrameLocks xmlns:a="http://schemas.openxmlformats.org/drawingml/2006/main" noChangeAspect="1"/>
+            </wp:cNvGraphicFramePr>
+            <a:graphic xmlns:a="http://schemas.openxmlformats.org/drawingml/2006/main">
+              <a:graphicData uri="http://schemas.openxmlformats.org/drawingml/2006/picture">
+                <pic:pic xmlns:pic="http://schemas.openxmlformats.org/drawingml/2006/picture">
+                  <pic:nvPicPr>
+                    <pic:cNvPr id="3" name="Picture 3" descr="Diagram, schematic&#10;&#10;Description automatically generated"/>
+                    <pic:cNvPicPr/>
+                  </pic:nvPicPr>
+                  <pic:blipFill>
+                    <a:blip r:embed="rId6">
+                      <a:extLst>
+                        <a:ext uri="{28A0092B-C50C-407E-A947-70E740481C1C}">
+                          <a14:useLocalDpi xmlns:a14="http://schemas.microsoft.com/office/drawing/2010/main" val="0"/>
+                        </a:ext>
+                      </a:extLst>
+                    </a:blip>
+                    <a:stretch>
+                      <a:fillRect/>
+                    </a:stretch>
+                  </pic:blipFill>
+                  <pic:spPr>
+                    <a:xfrm>
+                      <a:off x="0" y="0"/>
+                      <a:ext cx="5943600" cy="5481955"/>
+                    </a:xfrm>
+                    <a:prstGeom prst="rect">
+                      <a:avLst/>
+                    </a:prstGeom>
+                  </pic:spPr>
+                </pic:pic>
+              </a:graphicData>
+            </a:graphic>
+          </wp:inline>
+        </w:drawing>
+      </w:r>
     </w:p>
     <w:p>
       <w:pPr>
@@ -1594,8 +1907,18 @@
           <w:sz w:val="24"/>
           <w:szCs w:val="24"/>
         </w:rPr>
-        <w:t>Accepts user input for user ID, password, and email</w:t>
-      </w:r>
+        <w:t xml:space="preserve">Accepts user input for user ID, password, and </w:t>
+      </w:r>
+      <w:proofErr w:type="gramStart"/>
+      <w:r>
+        <w:rPr>
+          <w:rFonts w:ascii="Times New Roman" w:hAnsi="Times New Roman" w:cs="Times New Roman"/>
+          <w:sz w:val="24"/>
+          <w:szCs w:val="24"/>
+        </w:rPr>
+        <w:t>email</w:t>
+      </w:r>
+      <w:proofErr w:type="gramEnd"/>
     </w:p>
     <w:p>
       <w:pPr>
@@ -1619,8 +1942,18 @@
           <w:sz w:val="24"/>
           <w:szCs w:val="24"/>
         </w:rPr>
-        <w:t>Compares user ID and email against existing account records</w:t>
-      </w:r>
+        <w:t xml:space="preserve">Compares user ID and email against existing account </w:t>
+      </w:r>
+      <w:proofErr w:type="gramStart"/>
+      <w:r>
+        <w:rPr>
+          <w:rFonts w:ascii="Times New Roman" w:hAnsi="Times New Roman" w:cs="Times New Roman"/>
+          <w:sz w:val="24"/>
+          <w:szCs w:val="24"/>
+        </w:rPr>
+        <w:t>records</w:t>
+      </w:r>
+      <w:proofErr w:type="gramEnd"/>
     </w:p>
     <w:p>
       <w:pPr>
@@ -1644,8 +1977,18 @@
           <w:sz w:val="24"/>
           <w:szCs w:val="24"/>
         </w:rPr>
-        <w:t>Displays registration failure if user ID or email matches existing account</w:t>
-      </w:r>
+        <w:t xml:space="preserve">Displays registration failure if user ID or email matches existing </w:t>
+      </w:r>
+      <w:proofErr w:type="gramStart"/>
+      <w:r>
+        <w:rPr>
+          <w:rFonts w:ascii="Times New Roman" w:hAnsi="Times New Roman" w:cs="Times New Roman"/>
+          <w:sz w:val="24"/>
+          <w:szCs w:val="24"/>
+        </w:rPr>
+        <w:t>account</w:t>
+      </w:r>
+      <w:proofErr w:type="gramEnd"/>
     </w:p>
     <w:p>
       <w:pPr>
@@ -1669,8 +2012,18 @@
           <w:sz w:val="24"/>
           <w:szCs w:val="24"/>
         </w:rPr>
-        <w:t>Analyzes password for appropriate complexity</w:t>
-      </w:r>
+        <w:t xml:space="preserve">Analyzes password for appropriate </w:t>
+      </w:r>
+      <w:proofErr w:type="gramStart"/>
+      <w:r>
+        <w:rPr>
+          <w:rFonts w:ascii="Times New Roman" w:hAnsi="Times New Roman" w:cs="Times New Roman"/>
+          <w:sz w:val="24"/>
+          <w:szCs w:val="24"/>
+        </w:rPr>
+        <w:t>complexity</w:t>
+      </w:r>
+      <w:proofErr w:type="gramEnd"/>
     </w:p>
     <w:p>
       <w:pPr>
@@ -1694,8 +2047,18 @@
           <w:sz w:val="24"/>
           <w:szCs w:val="24"/>
         </w:rPr>
-        <w:t>Displays registration failure if password is insufficiently complex</w:t>
-      </w:r>
+        <w:t xml:space="preserve">Displays registration failure if password is insufficiently </w:t>
+      </w:r>
+      <w:proofErr w:type="gramStart"/>
+      <w:r>
+        <w:rPr>
+          <w:rFonts w:ascii="Times New Roman" w:hAnsi="Times New Roman" w:cs="Times New Roman"/>
+          <w:sz w:val="24"/>
+          <w:szCs w:val="24"/>
+        </w:rPr>
+        <w:t>complex</w:t>
+      </w:r>
+      <w:proofErr w:type="gramEnd"/>
     </w:p>
     <w:p>
       <w:pPr>
@@ -1719,8 +2082,18 @@
           <w:sz w:val="24"/>
           <w:szCs w:val="24"/>
         </w:rPr>
-        <w:t>Writes new account record to database with user provided user ID, password, and email, and with initial savings and checking values set to zero</w:t>
-      </w:r>
+        <w:t xml:space="preserve">Writes new account record to database with user provided user ID, password, and email, and with initial savings and checking values set to </w:t>
+      </w:r>
+      <w:proofErr w:type="gramStart"/>
+      <w:r>
+        <w:rPr>
+          <w:rFonts w:ascii="Times New Roman" w:hAnsi="Times New Roman" w:cs="Times New Roman"/>
+          <w:sz w:val="24"/>
+          <w:szCs w:val="24"/>
+        </w:rPr>
+        <w:t>zero</w:t>
+      </w:r>
+      <w:proofErr w:type="gramEnd"/>
     </w:p>
     <w:p>
       <w:pPr>
@@ -1744,8 +2117,18 @@
           <w:sz w:val="24"/>
           <w:szCs w:val="24"/>
         </w:rPr>
-        <w:t>Displays registration success</w:t>
-      </w:r>
+        <w:t xml:space="preserve">Displays registration </w:t>
+      </w:r>
+      <w:proofErr w:type="gramStart"/>
+      <w:r>
+        <w:rPr>
+          <w:rFonts w:ascii="Times New Roman" w:hAnsi="Times New Roman" w:cs="Times New Roman"/>
+          <w:sz w:val="24"/>
+          <w:szCs w:val="24"/>
+        </w:rPr>
+        <w:t>success</w:t>
+      </w:r>
+      <w:proofErr w:type="gramEnd"/>
     </w:p>
     <w:p>
       <w:pPr>
@@ -1794,8 +2177,19 @@
           <w:sz w:val="24"/>
           <w:szCs w:val="24"/>
         </w:rPr>
-        <w:t>Accepts user input for user ID and password</w:t>
-      </w:r>
+        <w:lastRenderedPageBreak/>
+        <w:t xml:space="preserve">Accepts user input for user ID and </w:t>
+      </w:r>
+      <w:proofErr w:type="gramStart"/>
+      <w:r>
+        <w:rPr>
+          <w:rFonts w:ascii="Times New Roman" w:hAnsi="Times New Roman" w:cs="Times New Roman"/>
+          <w:sz w:val="24"/>
+          <w:szCs w:val="24"/>
+        </w:rPr>
+        <w:t>password</w:t>
+      </w:r>
+      <w:proofErr w:type="gramEnd"/>
     </w:p>
     <w:p>
       <w:pPr>
@@ -1819,8 +2213,18 @@
           <w:sz w:val="24"/>
           <w:szCs w:val="24"/>
         </w:rPr>
-        <w:t>Compares user ID against existing account records</w:t>
-      </w:r>
+        <w:t xml:space="preserve">Compares user ID against existing account </w:t>
+      </w:r>
+      <w:proofErr w:type="gramStart"/>
+      <w:r>
+        <w:rPr>
+          <w:rFonts w:ascii="Times New Roman" w:hAnsi="Times New Roman" w:cs="Times New Roman"/>
+          <w:sz w:val="24"/>
+          <w:szCs w:val="24"/>
+        </w:rPr>
+        <w:t>records</w:t>
+      </w:r>
+      <w:proofErr w:type="gramEnd"/>
     </w:p>
     <w:p>
       <w:pPr>
@@ -1844,8 +2248,18 @@
           <w:sz w:val="24"/>
           <w:szCs w:val="24"/>
         </w:rPr>
-        <w:t>Displays logon failure if user ID does not match any existing account</w:t>
-      </w:r>
+        <w:t xml:space="preserve">Displays logon failure if user ID does not match any existing </w:t>
+      </w:r>
+      <w:proofErr w:type="gramStart"/>
+      <w:r>
+        <w:rPr>
+          <w:rFonts w:ascii="Times New Roman" w:hAnsi="Times New Roman" w:cs="Times New Roman"/>
+          <w:sz w:val="24"/>
+          <w:szCs w:val="24"/>
+        </w:rPr>
+        <w:t>account</w:t>
+      </w:r>
+      <w:proofErr w:type="gramEnd"/>
     </w:p>
     <w:p>
       <w:pPr>
@@ -1877,8 +2291,18 @@
           <w:sz w:val="24"/>
           <w:szCs w:val="24"/>
         </w:rPr>
-        <w:t>password hash to saved password hash of matched existing account</w:t>
-      </w:r>
+        <w:t xml:space="preserve">password hash to saved password hash of matched existing </w:t>
+      </w:r>
+      <w:proofErr w:type="gramStart"/>
+      <w:r>
+        <w:rPr>
+          <w:rFonts w:ascii="Times New Roman" w:hAnsi="Times New Roman" w:cs="Times New Roman"/>
+          <w:sz w:val="24"/>
+          <w:szCs w:val="24"/>
+        </w:rPr>
+        <w:t>account</w:t>
+      </w:r>
+      <w:proofErr w:type="gramEnd"/>
     </w:p>
     <w:p>
       <w:pPr>
@@ -1902,8 +2326,18 @@
           <w:sz w:val="24"/>
           <w:szCs w:val="24"/>
         </w:rPr>
-        <w:t>Displays logon failure if password hash does not match</w:t>
-      </w:r>
+        <w:t xml:space="preserve">Displays logon failure if password hash does not </w:t>
+      </w:r>
+      <w:proofErr w:type="gramStart"/>
+      <w:r>
+        <w:rPr>
+          <w:rFonts w:ascii="Times New Roman" w:hAnsi="Times New Roman" w:cs="Times New Roman"/>
+          <w:sz w:val="24"/>
+          <w:szCs w:val="24"/>
+        </w:rPr>
+        <w:t>match</w:t>
+      </w:r>
+      <w:proofErr w:type="gramEnd"/>
     </w:p>
     <w:p>
       <w:pPr>
@@ -1927,8 +2361,18 @@
           <w:sz w:val="24"/>
           <w:szCs w:val="24"/>
         </w:rPr>
-        <w:t>Displays logon success</w:t>
-      </w:r>
+        <w:t xml:space="preserve">Displays logon </w:t>
+      </w:r>
+      <w:proofErr w:type="gramStart"/>
+      <w:r>
+        <w:rPr>
+          <w:rFonts w:ascii="Times New Roman" w:hAnsi="Times New Roman" w:cs="Times New Roman"/>
+          <w:sz w:val="24"/>
+          <w:szCs w:val="24"/>
+        </w:rPr>
+        <w:t>success</w:t>
+      </w:r>
+      <w:proofErr w:type="gramEnd"/>
     </w:p>
     <w:p>
       <w:pPr>
@@ -1971,13 +2415,23 @@
           <w:szCs w:val="24"/>
         </w:rPr>
       </w:pPr>
-      <w:r>
-        <w:rPr>
-          <w:rFonts w:ascii="Times New Roman" w:hAnsi="Times New Roman" w:cs="Times New Roman"/>
-          <w:sz w:val="24"/>
-          <w:szCs w:val="24"/>
-        </w:rPr>
-        <w:t>Tracks logon session</w:t>
+      <w:proofErr w:type="gramStart"/>
+      <w:r>
+        <w:rPr>
+          <w:rFonts w:ascii="Times New Roman" w:hAnsi="Times New Roman" w:cs="Times New Roman"/>
+          <w:sz w:val="24"/>
+          <w:szCs w:val="24"/>
+        </w:rPr>
+        <w:t>Tracks</w:t>
+      </w:r>
+      <w:proofErr w:type="gramEnd"/>
+      <w:r>
+        <w:rPr>
+          <w:rFonts w:ascii="Times New Roman" w:hAnsi="Times New Roman" w:cs="Times New Roman"/>
+          <w:sz w:val="24"/>
+          <w:szCs w:val="24"/>
+        </w:rPr>
+        <w:t xml:space="preserve"> logon session</w:t>
       </w:r>
     </w:p>
     <w:p>
@@ -2002,8 +2456,18 @@
           <w:sz w:val="24"/>
           <w:szCs w:val="24"/>
         </w:rPr>
-        <w:t>Provides logon verification to other subsystems before proceeding with transactions</w:t>
-      </w:r>
+        <w:t xml:space="preserve">Provides logon verification to other subsystems before proceeding with </w:t>
+      </w:r>
+      <w:proofErr w:type="gramStart"/>
+      <w:r>
+        <w:rPr>
+          <w:rFonts w:ascii="Times New Roman" w:hAnsi="Times New Roman" w:cs="Times New Roman"/>
+          <w:sz w:val="24"/>
+          <w:szCs w:val="24"/>
+        </w:rPr>
+        <w:t>transactions</w:t>
+      </w:r>
+      <w:proofErr w:type="gramEnd"/>
     </w:p>
     <w:p>
       <w:pPr>

</xml_diff>

<commit_message>
Keith's changes to documentation
</commit_message>
<xml_diff>
--- a/Project Analysis.docx
+++ b/Project Analysis.docx
@@ -11,62 +11,6 @@
           <w:szCs w:val="24"/>
         </w:rPr>
       </w:pPr>
-      <w:r>
-        <w:rPr>
-          <w:rFonts w:ascii="Times New Roman" w:hAnsi="Times New Roman" w:cs="Times New Roman"/>
-          <w:noProof/>
-          <w:sz w:val="24"/>
-          <w:szCs w:val="24"/>
-        </w:rPr>
-        <w:drawing>
-          <wp:inline distT="0" distB="0" distL="0" distR="0" wp14:anchorId="6D871937" wp14:editId="2525F104">
-            <wp:extent cx="4107180" cy="3573780"/>
-            <wp:effectExtent l="0" t="0" r="7620" b="7620"/>
-            <wp:docPr id="1" name="Picture 1"/>
-            <wp:cNvGraphicFramePr>
-              <a:graphicFrameLocks xmlns:a="http://schemas.openxmlformats.org/drawingml/2006/main" noChangeAspect="1"/>
-            </wp:cNvGraphicFramePr>
-            <a:graphic xmlns:a="http://schemas.openxmlformats.org/drawingml/2006/main">
-              <a:graphicData uri="http://schemas.openxmlformats.org/drawingml/2006/picture">
-                <pic:pic xmlns:pic="http://schemas.openxmlformats.org/drawingml/2006/picture">
-                  <pic:nvPicPr>
-                    <pic:cNvPr id="0" name="Picture 1"/>
-                    <pic:cNvPicPr>
-                      <a:picLocks noChangeAspect="1" noChangeArrowheads="1"/>
-                    </pic:cNvPicPr>
-                  </pic:nvPicPr>
-                  <pic:blipFill>
-                    <a:blip r:embed="rId5">
-                      <a:extLst>
-                        <a:ext uri="{28A0092B-C50C-407E-A947-70E740481C1C}">
-                          <a14:useLocalDpi xmlns:a14="http://schemas.microsoft.com/office/drawing/2010/main" val="0"/>
-                        </a:ext>
-                      </a:extLst>
-                    </a:blip>
-                    <a:srcRect/>
-                    <a:stretch>
-                      <a:fillRect/>
-                    </a:stretch>
-                  </pic:blipFill>
-                  <pic:spPr bwMode="auto">
-                    <a:xfrm>
-                      <a:off x="0" y="0"/>
-                      <a:ext cx="4107180" cy="3573780"/>
-                    </a:xfrm>
-                    <a:prstGeom prst="rect">
-                      <a:avLst/>
-                    </a:prstGeom>
-                    <a:noFill/>
-                    <a:ln>
-                      <a:noFill/>
-                    </a:ln>
-                  </pic:spPr>
-                </pic:pic>
-              </a:graphicData>
-            </a:graphic>
-          </wp:inline>
-        </w:drawing>
-      </w:r>
     </w:p>
     <w:p>
       <w:pPr>
@@ -396,6 +340,7 @@
           <w:sz w:val="24"/>
           <w:szCs w:val="24"/>
         </w:rPr>
+        <w:lastRenderedPageBreak/>
         <w:t>Input Data</w:t>
       </w:r>
     </w:p>
@@ -1035,7 +980,6 @@
           <w:sz w:val="24"/>
           <w:szCs w:val="24"/>
         </w:rPr>
-        <w:lastRenderedPageBreak/>
         <w:t>Data Processing</w:t>
       </w:r>
     </w:p>
@@ -1476,6 +1420,7 @@
           <w:sz w:val="24"/>
           <w:szCs w:val="24"/>
         </w:rPr>
+        <w:lastRenderedPageBreak/>
         <w:t xml:space="preserve">Increase one account and decrease other account by user input value for transfer </w:t>
       </w:r>
       <w:proofErr w:type="gramStart"/>
@@ -1683,7 +1628,6 @@
           <w:sz w:val="24"/>
           <w:szCs w:val="24"/>
         </w:rPr>
-        <w:lastRenderedPageBreak/>
         <w:drawing>
           <wp:inline distT="0" distB="0" distL="0" distR="0" wp14:anchorId="6FE22388" wp14:editId="7A86173D">
             <wp:extent cx="4105275" cy="3571875"/>

</xml_diff>